<commit_message>
Cập nhật yêu cầu thứ 3
</commit_message>
<xml_diff>
--- a/Do an giua ky/ThongBao.docx
+++ b/Do an giua ky/ThongBao.docx
@@ -20,11 +20,13 @@
           <w:p>
             <w:pPr>
               <w:rPr>
-                <w:lang w:val="en-US"/>
-              </w:rPr>
-            </w:pPr>
-            <w:r>
-              <w:rPr>
+                <w:color w:val="92D050"/>
+                <w:lang w:val="en-US"/>
+              </w:rPr>
+            </w:pPr>
+            <w:r>
+              <w:rPr>
+                <w:color w:val="92D050"/>
                 <w:lang w:val="en-US"/>
               </w:rPr>
               <w:t>1</w:t>
@@ -187,6 +189,267 @@
               <w:t>Trường --&gt; Đại học --&gt; KHTN.</w:t>
             </w:r>
           </w:p>
+          <w:p>
+            <w:pPr>
+              <w:rPr>
+                <w:lang w:val="en-US"/>
+              </w:rPr>
+            </w:pPr>
+            <w:r>
+              <w:rPr>
+                <w:lang w:val="en-US"/>
+              </w:rPr>
+              <w:t xml:space="preserve">-------------- Có </w:t>
+            </w:r>
+            <w:r>
+              <w:rPr>
+                <w:lang w:val="en-US"/>
+              </w:rPr>
+              <w:t>4</w:t>
+            </w:r>
+            <w:r>
+              <w:rPr>
+                <w:lang w:val="en-US"/>
+              </w:rPr>
+              <w:t xml:space="preserve"> hướng giải quyết:</w:t>
+            </w:r>
+          </w:p>
+          <w:p>
+            <w:pPr>
+              <w:rPr>
+                <w:lang w:val="en-US"/>
+              </w:rPr>
+            </w:pPr>
+            <w:r>
+              <w:rPr>
+                <w:lang w:val="en-US"/>
+              </w:rPr>
+              <w:t>Cách 1: lưu địa điểm bằng XML</w:t>
+            </w:r>
+          </w:p>
+          <w:p>
+            <w:pPr>
+              <w:pStyle w:val="ListParagraph"/>
+              <w:numPr>
+                <w:ilvl w:val="0"/>
+                <w:numId w:val="1"/>
+              </w:numPr>
+              <w:rPr>
+                <w:lang w:val="en-US"/>
+              </w:rPr>
+            </w:pPr>
+            <w:r>
+              <w:rPr>
+                <w:lang w:val="en-US"/>
+              </w:rPr>
+              <w:t>C</w:t>
+            </w:r>
+            <w:r>
+              <w:rPr>
+                <w:lang w:val="en-US"/>
+              </w:rPr>
+              <w:t>hấp cây có n cấp cũng ko sợ</w:t>
+            </w:r>
+            <w:r>
+              <w:rPr>
+                <w:lang w:val="en-US"/>
+              </w:rPr>
+              <w:t>.</w:t>
+            </w:r>
+          </w:p>
+          <w:p>
+            <w:pPr>
+              <w:pStyle w:val="ListParagraph"/>
+              <w:numPr>
+                <w:ilvl w:val="0"/>
+                <w:numId w:val="1"/>
+              </w:numPr>
+              <w:rPr>
+                <w:lang w:val="en-US"/>
+              </w:rPr>
+            </w:pPr>
+            <w:r>
+              <w:rPr>
+                <w:lang w:val="en-US"/>
+              </w:rPr>
+              <w:t>T</w:t>
+            </w:r>
+            <w:r>
+              <w:rPr>
+                <w:lang w:val="en-US"/>
+              </w:rPr>
+              <w:t xml:space="preserve">ruy cập dữ liệu </w:t>
+            </w:r>
+            <w:r>
+              <w:rPr>
+                <w:lang w:val="en-US"/>
+              </w:rPr>
+              <w:t xml:space="preserve">từ </w:t>
+            </w:r>
+            <w:r>
+              <w:rPr>
+                <w:lang w:val="en-US"/>
+              </w:rPr>
+              <w:t>SQL</w:t>
+            </w:r>
+            <w:r>
+              <w:rPr>
+                <w:lang w:val="en-US"/>
+              </w:rPr>
+              <w:t xml:space="preserve"> cả XML.</w:t>
+            </w:r>
+          </w:p>
+          <w:p>
+            <w:pPr>
+              <w:pStyle w:val="ListParagraph"/>
+              <w:numPr>
+                <w:ilvl w:val="0"/>
+                <w:numId w:val="1"/>
+              </w:numPr>
+              <w:rPr>
+                <w:lang w:val="en-US"/>
+              </w:rPr>
+            </w:pPr>
+            <w:r>
+              <w:rPr>
+                <w:lang w:val="en-US"/>
+              </w:rPr>
+              <w:t>XML bảo mật kém (trong trường hợp này chỉ lưu địa điểm thì ko cần bảo mật gì lắm).</w:t>
+            </w:r>
+          </w:p>
+          <w:p>
+            <w:pPr>
+              <w:rPr>
+                <w:lang w:val="en-US"/>
+              </w:rPr>
+            </w:pPr>
+            <w:r>
+              <w:rPr>
+                <w:lang w:val="en-US"/>
+              </w:rPr>
+              <w:t>Cách 2: lưu CSDL bằng SQL kết hợp XML</w:t>
+            </w:r>
+          </w:p>
+          <w:p>
+            <w:pPr>
+              <w:pStyle w:val="ListParagraph"/>
+              <w:numPr>
+                <w:ilvl w:val="0"/>
+                <w:numId w:val="1"/>
+              </w:numPr>
+              <w:rPr>
+                <w:lang w:val="en-US"/>
+              </w:rPr>
+            </w:pPr>
+            <w:r>
+              <w:rPr>
+                <w:lang w:val="en-US"/>
+              </w:rPr>
+              <w:t>Lưu địa điểm bằng XML là chuỗi trong CSDL SQL.</w:t>
+            </w:r>
+          </w:p>
+          <w:p>
+            <w:pPr>
+              <w:pStyle w:val="ListParagraph"/>
+              <w:numPr>
+                <w:ilvl w:val="0"/>
+                <w:numId w:val="1"/>
+              </w:numPr>
+              <w:rPr>
+                <w:lang w:val="en-US"/>
+              </w:rPr>
+            </w:pPr>
+            <w:r>
+              <w:rPr>
+                <w:lang w:val="en-US"/>
+              </w:rPr>
+              <w:t>Cây có nhiều cấp, số lượng giới hạn tùy số lượng ký tự trong SQL.</w:t>
+            </w:r>
+          </w:p>
+          <w:p>
+            <w:pPr>
+              <w:rPr>
+                <w:lang w:val="en-US"/>
+              </w:rPr>
+            </w:pPr>
+            <w:r>
+              <w:rPr>
+                <w:lang w:val="en-US"/>
+              </w:rPr>
+              <w:t>Bảo mật tốt hơn.</w:t>
+            </w:r>
+          </w:p>
+          <w:p>
+            <w:pPr>
+              <w:rPr>
+                <w:lang w:val="en-US"/>
+              </w:rPr>
+            </w:pPr>
+            <w:r>
+              <w:rPr>
+                <w:lang w:val="en-US"/>
+              </w:rPr>
+              <w:t xml:space="preserve">Cách 3: chỉ dùng SQL giống như phần </w:t>
+            </w:r>
+            <w:r>
+              <w:rPr>
+                <w:color w:val="92D050"/>
+                <w:lang w:val="en-US"/>
+              </w:rPr>
+              <w:t>1</w:t>
+            </w:r>
+            <w:r>
+              <w:rPr>
+                <w:lang w:val="en-US"/>
+              </w:rPr>
+              <w:t xml:space="preserve"> và ánh xạ tương tự vào project ASP.NET</w:t>
+            </w:r>
+          </w:p>
+          <w:p>
+            <w:pPr>
+              <w:rPr>
+                <w:lang w:val="en-US"/>
+              </w:rPr>
+            </w:pPr>
+            <w:r>
+              <w:rPr>
+                <w:lang w:val="en-US"/>
+              </w:rPr>
+              <w:t xml:space="preserve">Cách 4: chỉ dùng SQL gần giống như phần </w:t>
+            </w:r>
+            <w:r>
+              <w:rPr>
+                <w:color w:val="92D050"/>
+                <w:lang w:val="en-US"/>
+              </w:rPr>
+              <w:t>1</w:t>
+            </w:r>
+          </w:p>
+          <w:p>
+            <w:pPr>
+              <w:pStyle w:val="ListParagraph"/>
+              <w:numPr>
+                <w:ilvl w:val="0"/>
+                <w:numId w:val="1"/>
+              </w:numPr>
+              <w:rPr>
+                <w:lang w:val="en-US"/>
+              </w:rPr>
+            </w:pPr>
+            <w:r>
+              <w:rPr>
+                <w:lang w:val="en-US"/>
+              </w:rPr>
+              <w:t>Trong phần DTO (tạm gọi vì thực tế dùng LINQ thì ko có DTO), có DiaDiemCha, DiaDiemCon. 2 lớp này kế thừa từ DiaDiem. DiaDiemCha chứa DiaDiem nghĩa là có thể chứa nó và cả DiaDiemCon.</w:t>
+            </w:r>
+          </w:p>
+          <w:p>
+            <w:pPr>
+              <w:rPr>
+                <w:lang w:val="en-US"/>
+              </w:rPr>
+            </w:pPr>
+          </w:p>
         </w:tc>
       </w:tr>
       <w:tr>
@@ -382,7 +645,7 @@
         <w:br/>
         <w:t xml:space="preserve">- 1 người tạo một project </w:t>
       </w:r>
-      <w:hyperlink r:id="rId4" w:tgtFrame="_blank" w:history="1">
+      <w:hyperlink r:id="rId5" w:tgtFrame="_blank" w:history="1">
         <w:r>
           <w:rPr>
             <w:rStyle w:val="Hyperlink"/>
@@ -481,6 +744,241 @@
     </w:sectPr>
   </w:body>
 </w:document>
+</file>
+
+<file path=word/numbering.xml><?xml version="1.0" encoding="utf-8"?>
+<w:numbering xmlns:ve="http://schemas.openxmlformats.org/markup-compatibility/2006" xmlns:o="urn:schemas-microsoft-com:office:office" xmlns:r="http://schemas.openxmlformats.org/officeDocument/2006/relationships" xmlns:m="http://schemas.openxmlformats.org/officeDocument/2006/math" xmlns:v="urn:schemas-microsoft-com:vml" xmlns:wp="http://schemas.openxmlformats.org/drawingml/2006/wordprocessingDrawing" xmlns:w10="urn:schemas-microsoft-com:office:word" xmlns:w="http://schemas.openxmlformats.org/wordprocessingml/2006/main" xmlns:wne="http://schemas.microsoft.com/office/word/2006/wordml">
+  <w:abstractNum w:abstractNumId="0">
+    <w:nsid w:val="78330A00"/>
+    <w:multiLevelType w:val="hybridMultilevel"/>
+    <w:tmpl w:val="4B0A5508"/>
+    <w:lvl w:ilvl="0" w:tplc="49A22E8E">
+      <w:numFmt w:val="bullet"/>
+      <w:lvlText w:val=""/>
+      <w:lvlJc w:val="left"/>
+      <w:pPr>
+        <w:ind w:left="720" w:hanging="360"/>
+      </w:pPr>
+      <w:rPr>
+        <w:rFonts w:ascii="Wingdings" w:eastAsiaTheme="minorHAnsi" w:hAnsi="Wingdings" w:cstheme="minorBidi" w:hint="default"/>
+      </w:rPr>
+    </w:lvl>
+    <w:lvl w:ilvl="1" w:tplc="042A0003" w:tentative="1">
+      <w:start w:val="1"/>
+      <w:numFmt w:val="bullet"/>
+      <w:lvlText w:val="o"/>
+      <w:lvlJc w:val="left"/>
+      <w:pPr>
+        <w:ind w:left="1440" w:hanging="360"/>
+      </w:pPr>
+      <w:rPr>
+        <w:rFonts w:ascii="Courier New" w:hAnsi="Courier New" w:cs="Courier New" w:hint="default"/>
+      </w:rPr>
+    </w:lvl>
+    <w:lvl w:ilvl="2" w:tplc="042A0005" w:tentative="1">
+      <w:start w:val="1"/>
+      <w:numFmt w:val="bullet"/>
+      <w:lvlText w:val=""/>
+      <w:lvlJc w:val="left"/>
+      <w:pPr>
+        <w:ind w:left="2160" w:hanging="360"/>
+      </w:pPr>
+      <w:rPr>
+        <w:rFonts w:ascii="Wingdings" w:hAnsi="Wingdings" w:hint="default"/>
+      </w:rPr>
+    </w:lvl>
+    <w:lvl w:ilvl="3" w:tplc="042A0001" w:tentative="1">
+      <w:start w:val="1"/>
+      <w:numFmt w:val="bullet"/>
+      <w:lvlText w:val=""/>
+      <w:lvlJc w:val="left"/>
+      <w:pPr>
+        <w:ind w:left="2880" w:hanging="360"/>
+      </w:pPr>
+      <w:rPr>
+        <w:rFonts w:ascii="Symbol" w:hAnsi="Symbol" w:hint="default"/>
+      </w:rPr>
+    </w:lvl>
+    <w:lvl w:ilvl="4" w:tplc="042A0003" w:tentative="1">
+      <w:start w:val="1"/>
+      <w:numFmt w:val="bullet"/>
+      <w:lvlText w:val="o"/>
+      <w:lvlJc w:val="left"/>
+      <w:pPr>
+        <w:ind w:left="3600" w:hanging="360"/>
+      </w:pPr>
+      <w:rPr>
+        <w:rFonts w:ascii="Courier New" w:hAnsi="Courier New" w:cs="Courier New" w:hint="default"/>
+      </w:rPr>
+    </w:lvl>
+    <w:lvl w:ilvl="5" w:tplc="042A0005" w:tentative="1">
+      <w:start w:val="1"/>
+      <w:numFmt w:val="bullet"/>
+      <w:lvlText w:val=""/>
+      <w:lvlJc w:val="left"/>
+      <w:pPr>
+        <w:ind w:left="4320" w:hanging="360"/>
+      </w:pPr>
+      <w:rPr>
+        <w:rFonts w:ascii="Wingdings" w:hAnsi="Wingdings" w:hint="default"/>
+      </w:rPr>
+    </w:lvl>
+    <w:lvl w:ilvl="6" w:tplc="042A0001" w:tentative="1">
+      <w:start w:val="1"/>
+      <w:numFmt w:val="bullet"/>
+      <w:lvlText w:val=""/>
+      <w:lvlJc w:val="left"/>
+      <w:pPr>
+        <w:ind w:left="5040" w:hanging="360"/>
+      </w:pPr>
+      <w:rPr>
+        <w:rFonts w:ascii="Symbol" w:hAnsi="Symbol" w:hint="default"/>
+      </w:rPr>
+    </w:lvl>
+    <w:lvl w:ilvl="7" w:tplc="042A0003" w:tentative="1">
+      <w:start w:val="1"/>
+      <w:numFmt w:val="bullet"/>
+      <w:lvlText w:val="o"/>
+      <w:lvlJc w:val="left"/>
+      <w:pPr>
+        <w:ind w:left="5760" w:hanging="360"/>
+      </w:pPr>
+      <w:rPr>
+        <w:rFonts w:ascii="Courier New" w:hAnsi="Courier New" w:cs="Courier New" w:hint="default"/>
+      </w:rPr>
+    </w:lvl>
+    <w:lvl w:ilvl="8" w:tplc="042A0005" w:tentative="1">
+      <w:start w:val="1"/>
+      <w:numFmt w:val="bullet"/>
+      <w:lvlText w:val=""/>
+      <w:lvlJc w:val="left"/>
+      <w:pPr>
+        <w:ind w:left="6480" w:hanging="360"/>
+      </w:pPr>
+      <w:rPr>
+        <w:rFonts w:ascii="Wingdings" w:hAnsi="Wingdings" w:hint="default"/>
+      </w:rPr>
+    </w:lvl>
+  </w:abstractNum>
+  <w:abstractNum w:abstractNumId="1">
+    <w:nsid w:val="7CB91183"/>
+    <w:multiLevelType w:val="hybridMultilevel"/>
+    <w:tmpl w:val="0C3839FC"/>
+    <w:lvl w:ilvl="0" w:tplc="64DA809A">
+      <w:numFmt w:val="bullet"/>
+      <w:lvlText w:val="-"/>
+      <w:lvlJc w:val="left"/>
+      <w:pPr>
+        <w:ind w:left="720" w:hanging="360"/>
+      </w:pPr>
+      <w:rPr>
+        <w:rFonts w:ascii="Arial" w:eastAsiaTheme="minorHAnsi" w:hAnsi="Arial" w:cs="Arial" w:hint="default"/>
+      </w:rPr>
+    </w:lvl>
+    <w:lvl w:ilvl="1" w:tplc="042A0003" w:tentative="1">
+      <w:start w:val="1"/>
+      <w:numFmt w:val="bullet"/>
+      <w:lvlText w:val="o"/>
+      <w:lvlJc w:val="left"/>
+      <w:pPr>
+        <w:ind w:left="1440" w:hanging="360"/>
+      </w:pPr>
+      <w:rPr>
+        <w:rFonts w:ascii="Courier New" w:hAnsi="Courier New" w:cs="Courier New" w:hint="default"/>
+      </w:rPr>
+    </w:lvl>
+    <w:lvl w:ilvl="2" w:tplc="042A0005" w:tentative="1">
+      <w:start w:val="1"/>
+      <w:numFmt w:val="bullet"/>
+      <w:lvlText w:val=""/>
+      <w:lvlJc w:val="left"/>
+      <w:pPr>
+        <w:ind w:left="2160" w:hanging="360"/>
+      </w:pPr>
+      <w:rPr>
+        <w:rFonts w:ascii="Wingdings" w:hAnsi="Wingdings" w:hint="default"/>
+      </w:rPr>
+    </w:lvl>
+    <w:lvl w:ilvl="3" w:tplc="042A0001" w:tentative="1">
+      <w:start w:val="1"/>
+      <w:numFmt w:val="bullet"/>
+      <w:lvlText w:val=""/>
+      <w:lvlJc w:val="left"/>
+      <w:pPr>
+        <w:ind w:left="2880" w:hanging="360"/>
+      </w:pPr>
+      <w:rPr>
+        <w:rFonts w:ascii="Symbol" w:hAnsi="Symbol" w:hint="default"/>
+      </w:rPr>
+    </w:lvl>
+    <w:lvl w:ilvl="4" w:tplc="042A0003" w:tentative="1">
+      <w:start w:val="1"/>
+      <w:numFmt w:val="bullet"/>
+      <w:lvlText w:val="o"/>
+      <w:lvlJc w:val="left"/>
+      <w:pPr>
+        <w:ind w:left="3600" w:hanging="360"/>
+      </w:pPr>
+      <w:rPr>
+        <w:rFonts w:ascii="Courier New" w:hAnsi="Courier New" w:cs="Courier New" w:hint="default"/>
+      </w:rPr>
+    </w:lvl>
+    <w:lvl w:ilvl="5" w:tplc="042A0005" w:tentative="1">
+      <w:start w:val="1"/>
+      <w:numFmt w:val="bullet"/>
+      <w:lvlText w:val=""/>
+      <w:lvlJc w:val="left"/>
+      <w:pPr>
+        <w:ind w:left="4320" w:hanging="360"/>
+      </w:pPr>
+      <w:rPr>
+        <w:rFonts w:ascii="Wingdings" w:hAnsi="Wingdings" w:hint="default"/>
+      </w:rPr>
+    </w:lvl>
+    <w:lvl w:ilvl="6" w:tplc="042A0001" w:tentative="1">
+      <w:start w:val="1"/>
+      <w:numFmt w:val="bullet"/>
+      <w:lvlText w:val=""/>
+      <w:lvlJc w:val="left"/>
+      <w:pPr>
+        <w:ind w:left="5040" w:hanging="360"/>
+      </w:pPr>
+      <w:rPr>
+        <w:rFonts w:ascii="Symbol" w:hAnsi="Symbol" w:hint="default"/>
+      </w:rPr>
+    </w:lvl>
+    <w:lvl w:ilvl="7" w:tplc="042A0003" w:tentative="1">
+      <w:start w:val="1"/>
+      <w:numFmt w:val="bullet"/>
+      <w:lvlText w:val="o"/>
+      <w:lvlJc w:val="left"/>
+      <w:pPr>
+        <w:ind w:left="5760" w:hanging="360"/>
+      </w:pPr>
+      <w:rPr>
+        <w:rFonts w:ascii="Courier New" w:hAnsi="Courier New" w:cs="Courier New" w:hint="default"/>
+      </w:rPr>
+    </w:lvl>
+    <w:lvl w:ilvl="8" w:tplc="042A0005" w:tentative="1">
+      <w:start w:val="1"/>
+      <w:numFmt w:val="bullet"/>
+      <w:lvlText w:val=""/>
+      <w:lvlJc w:val="left"/>
+      <w:pPr>
+        <w:ind w:left="6480" w:hanging="360"/>
+      </w:pPr>
+      <w:rPr>
+        <w:rFonts w:ascii="Wingdings" w:hAnsi="Wingdings" w:hint="default"/>
+      </w:rPr>
+    </w:lvl>
+  </w:abstractNum>
+  <w:num w:numId="1">
+    <w:abstractNumId w:val="0"/>
+  </w:num>
+  <w:num w:numId="2">
+    <w:abstractNumId w:val="1"/>
+  </w:num>
+</w:numbering>
 </file>
 
 <file path=word/styles.xml><?xml version="1.0" encoding="utf-8"?>
@@ -709,6 +1207,17 @@
         <w:right w:w="108" w:type="dxa"/>
       </w:tblCellMar>
     </w:tblPr>
+  </w:style>
+  <w:style w:type="paragraph" w:styleId="ListParagraph">
+    <w:name w:val="List Paragraph"/>
+    <w:basedOn w:val="Normal"/>
+    <w:uiPriority w:val="34"/>
+    <w:qFormat/>
+    <w:rsid w:val="00722400"/>
+    <w:pPr>
+      <w:ind w:left="720"/>
+      <w:contextualSpacing/>
+    </w:pPr>
   </w:style>
 </w:styles>
 </file>

</xml_diff>

<commit_message>
Cập nhật mục 1
</commit_message>
<xml_diff>
--- a/Do an giua ky/ThongBao.docx
+++ b/Do an giua ky/ThongBao.docx
@@ -70,7 +70,19 @@
             </w:r>
             <w:r>
               <w:br/>
-              <w:t> + MaDiaDiem (PK), TenDiaDiem, DiaChi, BinhLuan, TenDangNhap, MaDanhMuc.</w:t>
+              <w:t xml:space="preserve"> + MaDiaDiem (PK), TenDiaDiem, DiaChi, </w:t>
+            </w:r>
+            <w:r>
+              <w:t>Ki</w:t>
+            </w:r>
+            <w:r>
+              <w:rPr>
+                <w:lang w:val="en-US"/>
+              </w:rPr>
+              <w:t xml:space="preserve">nhDo, ViDo, </w:t>
+            </w:r>
+            <w:r>
+              <w:t>BinhLuan, TenDangNhap, MaDanhMuc.</w:t>
             </w:r>
             <w:r>
               <w:br/>

</xml_diff>

<commit_message>
Phân công lịch trình cụ thể Sửa lại phần 1
</commit_message>
<xml_diff>
--- a/Do an giua ky/ThongBao.docx
+++ b/Do an giua ky/ThongBao.docx
@@ -66,7 +66,16 @@
             </w:r>
             <w:r>
               <w:br/>
-              <w:t> + TenDangNhap (PK), MatKhau, Email.</w:t>
+              <w:t> + T</w:t>
+            </w:r>
+            <w:r>
+              <w:t>enDangNhap (PK), MatKhau, Email</w:t>
+            </w:r>
+            <w:r>
+              <w:t>, DaXoa</w:t>
+            </w:r>
+            <w:r>
+              <w:t>.</w:t>
             </w:r>
             <w:r>
               <w:br/>
@@ -76,17 +85,29 @@
               <w:t>Ki</w:t>
             </w:r>
             <w:r>
-              <w:rPr>
-                <w:lang w:val="en-US"/>
-              </w:rPr>
               <w:t xml:space="preserve">nhDo, ViDo, </w:t>
             </w:r>
             <w:r>
-              <w:t>BinhLuan, TenDangNhap, MaDanhMuc.</w:t>
+              <w:t>BinhLuan, TenDangNhap, MaDanhMuc</w:t>
+            </w:r>
+            <w:r>
+              <w:t>, DaXoa</w:t>
+            </w:r>
+            <w:r>
+              <w:t>.</w:t>
             </w:r>
             <w:r>
               <w:br/>
-              <w:t> + MaDanhMuc (PK), TenDanhMuc.</w:t>
+              <w:t> + MaDanhMuc (PK), TenDanhMuc</w:t>
+            </w:r>
+            <w:r>
+              <w:rPr>
+                <w:lang w:val="en-US"/>
+              </w:rPr>
+              <w:t>, DaXoa</w:t>
+            </w:r>
+            <w:r>
+              <w:t>.</w:t>
             </w:r>
           </w:p>
         </w:tc>
@@ -419,26 +440,6 @@
           </w:p>
           <w:p>
             <w:pPr>
-              <w:rPr>
-                <w:lang w:val="en-US"/>
-              </w:rPr>
-            </w:pPr>
-            <w:r>
-              <w:rPr>
-                <w:lang w:val="en-US"/>
-              </w:rPr>
-              <w:t xml:space="preserve">Cách 4: chỉ dùng SQL gần giống như phần </w:t>
-            </w:r>
-            <w:r>
-              <w:rPr>
-                <w:color w:val="92D050"/>
-                <w:lang w:val="en-US"/>
-              </w:rPr>
-              <w:t>1</w:t>
-            </w:r>
-          </w:p>
-          <w:p>
-            <w:pPr>
               <w:pStyle w:val="ListParagraph"/>
               <w:numPr>
                 <w:ilvl w:val="0"/>
@@ -452,15 +453,46 @@
               <w:rPr>
                 <w:lang w:val="en-US"/>
               </w:rPr>
+              <w:t>Cách này không đúng theo yêu cầu vì cây chỉ có một cấp.</w:t>
+            </w:r>
+          </w:p>
+          <w:p>
+            <w:pPr>
+              <w:rPr>
+                <w:lang w:val="en-US"/>
+              </w:rPr>
+            </w:pPr>
+            <w:r>
+              <w:rPr>
+                <w:lang w:val="en-US"/>
+              </w:rPr>
+              <w:t xml:space="preserve">Cách 4: chỉ dùng SQL gần giống như phần </w:t>
+            </w:r>
+            <w:r>
+              <w:rPr>
+                <w:color w:val="92D050"/>
+                <w:lang w:val="en-US"/>
+              </w:rPr>
+              <w:t>1</w:t>
+            </w:r>
+          </w:p>
+          <w:p>
+            <w:pPr>
+              <w:pStyle w:val="ListParagraph"/>
+              <w:numPr>
+                <w:ilvl w:val="0"/>
+                <w:numId w:val="1"/>
+              </w:numPr>
+              <w:rPr>
+                <w:lang w:val="en-US"/>
+              </w:rPr>
+            </w:pPr>
+            <w:r>
+              <w:rPr>
+                <w:lang w:val="en-US"/>
+              </w:rPr>
               <w:t>Trong phần DTO (tạm gọi vì thực tế dùng LINQ thì ko có DTO), có DiaDiemCha, DiaDiemCon. 2 lớp này kế thừa từ DiaDiem. DiaDiemCha chứa DiaDiem nghĩa là có thể chứa nó và cả DiaDiemCon.</w:t>
             </w:r>
-          </w:p>
-          <w:p>
-            <w:pPr>
-              <w:rPr>
-                <w:lang w:val="en-US"/>
-              </w:rPr>
-            </w:pPr>
           </w:p>
         </w:tc>
       </w:tr>
@@ -638,6 +670,14 @@
       </w:tr>
     </w:tbl>
     <w:p>
+      <w:pPr>
+        <w:spacing w:after="0" w:line="240" w:lineRule="auto"/>
+        <w:rPr>
+          <w:b/>
+          <w:color w:val="7030A0"/>
+          <w:lang w:val="en-US"/>
+        </w:rPr>
+      </w:pPr>
       <w:r>
         <w:t>=&gt;Bác Tiến nếu chưa lấy pass thì lên lấy pass. Sau này làm việc trên project google code.</w:t>
       </w:r>
@@ -693,7 +733,22 @@
         <w:t xml:space="preserve"> (cái này không bắt buộc, có thể đặt tên khác)</w:t>
       </w:r>
       <w:r>
-        <w:t xml:space="preserve">, xây dựng CSDL (viết file </w:t>
+        <w:t xml:space="preserve">, xây dựng CSDL </w:t>
+      </w:r>
+      <w:r>
+        <w:t xml:space="preserve">trên </w:t>
+      </w:r>
+      <w:r>
+        <w:rPr>
+          <w:color w:val="FF0000"/>
+        </w:rPr>
+        <w:t>SQL Express 2008</w:t>
+      </w:r>
+      <w:r>
+        <w:t xml:space="preserve"> </w:t>
+      </w:r>
+      <w:r>
+        <w:t xml:space="preserve">(viết file </w:t>
       </w:r>
       <w:r>
         <w:rPr>
@@ -706,6 +761,25 @@
       </w:r>
       <w:r>
         <w:t>sql), viết DAO để tạo các pthức như DangNhap, DangKy, ThemDiaDiem,.... [1,3]</w:t>
+      </w:r>
+      <w:r>
+        <w:t xml:space="preserve"> </w:t>
+      </w:r>
+      <w:r>
+        <w:rPr>
+          <w:lang w:val="en-US"/>
+        </w:rPr>
+        <w:sym w:font="Wingdings" w:char="F0E0"/>
+      </w:r>
+      <w:r>
+        <w:t xml:space="preserve"> </w:t>
+      </w:r>
+      <w:r>
+        <w:rPr>
+          <w:b/>
+          <w:color w:val="7030A0"/>
+        </w:rPr>
+        <w:t>Thuận</w:t>
       </w:r>
       <w:r>
         <w:br/>
@@ -718,32 +792,181 @@
         <w:t>.</w:t>
       </w:r>
       <w:r>
+        <w:t xml:space="preserve"> </w:t>
+      </w:r>
+      <w:r>
+        <w:rPr>
+          <w:lang w:val="en-US"/>
+        </w:rPr>
+        <w:sym w:font="Wingdings" w:char="F0E0"/>
+      </w:r>
+      <w:r>
+        <w:rPr>
+          <w:b/>
+          <w:color w:val="7030A0"/>
+        </w:rPr>
+        <w:t>Toàn</w:t>
+      </w:r>
+      <w:r>
         <w:br/>
         <w:t>- 1 người nghiên cứu các demo và thuật toán [6,7] (có thể hỏi thầy các yêu cầu cho rõ hơn).</w:t>
       </w:r>
       <w:r>
+        <w:rPr>
+          <w:lang w:val="en-US"/>
+        </w:rPr>
+        <w:t xml:space="preserve"> </w:t>
+      </w:r>
+      <w:r>
+        <w:rPr>
+          <w:lang w:val="en-US"/>
+        </w:rPr>
+        <w:sym w:font="Wingdings" w:char="F0E0"/>
+      </w:r>
+      <w:r>
+        <w:rPr>
+          <w:b/>
+          <w:color w:val="7030A0"/>
+        </w:rPr>
+        <w:t>Tiến</w:t>
+      </w:r>
+    </w:p>
+    <w:p>
+      <w:pPr>
+        <w:spacing w:after="0" w:line="240" w:lineRule="auto"/>
+        <w:rPr>
+          <w:lang w:val="en-US"/>
+        </w:rPr>
+      </w:pPr>
+      <w:r>
+        <w:rPr>
+          <w:b/>
+          <w:color w:val="E36C0A" w:themeColor="accent6" w:themeShade="BF"/>
+          <w:lang w:val="en-US"/>
+        </w:rPr>
+        <w:t>* SQL Express 2008: https://www.microsoft.com/betaexperience/pd/SQLEXPDB32/enus/</w:t>
+      </w:r>
+      <w:r>
         <w:br/>
-        <w:t>Anh em chọn một cái đi, trả lời lạ</w:t>
-      </w:r>
-      <w:r>
-        <w:t>i topic</w:t>
-      </w:r>
-      <w:r>
-        <w:t xml:space="preserve">, </w:t>
-      </w:r>
-      <w:r>
-        <w:t xml:space="preserve">google group </w:t>
-      </w:r>
-      <w:r>
-        <w:t xml:space="preserve">hoặc file doc này </w:t>
-      </w:r>
-      <w:r>
-        <w:t>trước tối mai</w:t>
-      </w:r>
-      <w:r>
-        <w:t xml:space="preserve"> (14/10)</w:t>
-      </w:r>
-      <w:r>
+      </w:r>
+      <w:r>
+        <w:t>-----------------------------------------------------------------</w:t>
+      </w:r>
+      <w:r>
+        <w:br/>
+      </w:r>
+      <w:r>
+        <w:rPr>
+          <w:lang w:val="en-US"/>
+        </w:rPr>
+        <w:t>Kế hoạch cụ thể:</w:t>
+      </w:r>
+    </w:p>
+    <w:p>
+      <w:pPr>
+        <w:spacing w:after="0" w:line="240" w:lineRule="auto"/>
+        <w:rPr>
+          <w:lang w:val="en-US"/>
+        </w:rPr>
+      </w:pPr>
+      <w:r>
+        <w:rPr>
+          <w:lang w:val="en-US"/>
+        </w:rPr>
+        <w:t>Thuận thiết kế xong CSDL (sql) vào tối thứ 2.</w:t>
+      </w:r>
+    </w:p>
+    <w:p>
+      <w:pPr>
+        <w:spacing w:after="0" w:line="240" w:lineRule="auto"/>
+        <w:rPr>
+          <w:lang w:val="en-US"/>
+        </w:rPr>
+      </w:pPr>
+      <w:r>
+        <w:rPr>
+          <w:lang w:val="en-US"/>
+        </w:rPr>
+        <w:t xml:space="preserve">Thuận thiết kế xong </w:t>
+      </w:r>
+      <w:r>
+        <w:rPr>
+          <w:lang w:val="en-US"/>
+        </w:rPr>
+        <w:t xml:space="preserve">các phương thức trong </w:t>
+      </w:r>
+      <w:r>
+        <w:rPr>
+          <w:lang w:val="en-US"/>
+        </w:rPr>
+        <w:t>DAO vào tối thứ 4.</w:t>
+      </w:r>
+    </w:p>
+    <w:p>
+      <w:pPr>
+        <w:spacing w:after="0" w:line="240" w:lineRule="auto"/>
+        <w:rPr>
+          <w:lang w:val="en-US"/>
+        </w:rPr>
+      </w:pPr>
+      <w:r>
+        <w:rPr>
+          <w:lang w:val="en-US"/>
+        </w:rPr>
+        <w:t>Toàn hoàn thành các chức năng cơ bản vào tối thứ 4.</w:t>
+      </w:r>
+    </w:p>
+    <w:p>
+      <w:pPr>
+        <w:spacing w:after="0" w:line="240" w:lineRule="auto"/>
+        <w:rPr>
+          <w:lang w:val="en-US"/>
+        </w:rPr>
+      </w:pPr>
+      <w:r>
+        <w:rPr>
+          <w:lang w:val="en-US"/>
+        </w:rPr>
+        <w:t>Toàn áp dụng các phương thức hoàn thành tối thứ 6.</w:t>
+      </w:r>
+    </w:p>
+    <w:p>
+      <w:pPr>
+        <w:spacing w:after="0" w:line="240" w:lineRule="auto"/>
+        <w:rPr>
+          <w:lang w:val="en-US"/>
+        </w:rPr>
+      </w:pPr>
+      <w:r>
+        <w:rPr>
+          <w:lang w:val="en-US"/>
+        </w:rPr>
+        <w:t>Tiến báo cáo cách làm cụ thể vào tối thứ 3.</w:t>
+      </w:r>
+    </w:p>
+    <w:p>
+      <w:pPr>
+        <w:spacing w:after="0" w:line="240" w:lineRule="auto"/>
+        <w:rPr>
+          <w:lang w:val="en-US"/>
+        </w:rPr>
+      </w:pPr>
+      <w:r>
+        <w:rPr>
+          <w:lang w:val="en-US"/>
+        </w:rPr>
+        <w:t>Tiến hoàn thành chức năng vào tối thứ</w:t>
+      </w:r>
+      <w:r>
+        <w:rPr>
+          <w:lang w:val="en-US"/>
+        </w:rPr>
+        <w:t xml:space="preserve"> 6</w:t>
+      </w:r>
+      <w:r>
+        <w:rPr>
+          <w:lang w:val="en-US"/>
+        </w:rPr>
         <w:t>.</w:t>
       </w:r>
     </w:p>

</xml_diff>

<commit_message>
Cập nhật các giải thích yêu cầu của đồ án
</commit_message>
<xml_diff>
--- a/Do an giua ky/ThongBao.docx
+++ b/Do an giua ky/ThongBao.docx
@@ -62,10 +62,32 @@
             </w:r>
             <w:r>
               <w:br/>
-              <w:t>--&gt; cần thiết kế CSDL để lưu lại thông tin địa điểm của một người dùng, khỏi thiết kế DTO vì dùng LINQ giống như môn web kỳ trước.</w:t>
-            </w:r>
-            <w:r>
+            </w:r>
+            <w:r>
+              <w:rPr>
+                <w:lang w:val="en-US"/>
+              </w:rPr>
+              <w:sym w:font="Wingdings" w:char="F0E0"/>
+            </w:r>
+            <w:r>
+              <w:rPr>
+                <w:lang w:val="en-US"/>
+              </w:rPr>
+              <w:t xml:space="preserve"> </w:t>
+            </w:r>
+            <w:r>
+              <w:rPr>
+                <w:lang w:val="en-US"/>
+              </w:rPr>
+              <w:t>cần thiết kế CSDL để lưu lại thông tin địa điểm của một người dùng, khỏi thiết kế DTO vì dùng LINQ giống như môn web kỳ trước.</w:t>
+            </w:r>
+            <w:r>
+              <w:rPr>
+                <w:lang w:val="en-US"/>
+              </w:rPr>
               <w:br/>
+            </w:r>
+            <w:r>
               <w:t> + T</w:t>
             </w:r>
             <w:r>
@@ -136,6 +158,11 @@
             <w:tcW w:w="10362" w:type="dxa"/>
           </w:tcPr>
           <w:p>
+            <w:pPr>
+              <w:rPr>
+                <w:lang w:val="en-US"/>
+              </w:rPr>
+            </w:pPr>
             <w:r>
               <w:t xml:space="preserve">Cho phép </w:t>
             </w:r>
@@ -148,7 +175,46 @@
               <w:t>hiển thị và tương tác</w:t>
             </w:r>
             <w:r>
-              <w:t xml:space="preserve"> với bản đồ thông qua Google Maps API. --&gt; Xem demo và áp dụng.</w:t>
+              <w:t xml:space="preserve"> với bản đồ thông qua Google Maps API.</w:t>
+            </w:r>
+          </w:p>
+          <w:p>
+            <w:pPr>
+              <w:pStyle w:val="ListParagraph"/>
+              <w:numPr>
+                <w:ilvl w:val="0"/>
+                <w:numId w:val="3"/>
+              </w:numPr>
+              <w:rPr>
+                <w:lang w:val="en-US"/>
+              </w:rPr>
+            </w:pPr>
+            <w:r>
+              <w:rPr>
+                <w:color w:val="92D050"/>
+                <w:lang w:val="en-US"/>
+              </w:rPr>
+              <w:t xml:space="preserve">Đã </w:t>
+            </w:r>
+            <w:r>
+              <w:rPr>
+                <w:color w:val="92D050"/>
+                <w:lang w:val="en-US"/>
+              </w:rPr>
+              <w:t xml:space="preserve">cơ bản </w:t>
+            </w:r>
+            <w:r>
+              <w:rPr>
+                <w:color w:val="92D050"/>
+                <w:lang w:val="en-US"/>
+              </w:rPr>
+              <w:t>hoàn thành</w:t>
+            </w:r>
+            <w:r>
+              <w:rPr>
+                <w:lang w:val="en-US"/>
+              </w:rPr>
+              <w:t>.</w:t>
             </w:r>
           </w:p>
         </w:tc>
@@ -401,45 +467,6 @@
           </w:p>
           <w:p>
             <w:pPr>
-              <w:rPr>
-                <w:lang w:val="en-US"/>
-              </w:rPr>
-            </w:pPr>
-            <w:r>
-              <w:rPr>
-                <w:lang w:val="en-US"/>
-              </w:rPr>
-              <w:t>Bảo mật tốt hơn.</w:t>
-            </w:r>
-          </w:p>
-          <w:p>
-            <w:pPr>
-              <w:rPr>
-                <w:lang w:val="en-US"/>
-              </w:rPr>
-            </w:pPr>
-            <w:r>
-              <w:rPr>
-                <w:lang w:val="en-US"/>
-              </w:rPr>
-              <w:t xml:space="preserve">Cách 3: chỉ dùng SQL giống như phần </w:t>
-            </w:r>
-            <w:r>
-              <w:rPr>
-                <w:color w:val="92D050"/>
-                <w:lang w:val="en-US"/>
-              </w:rPr>
-              <w:t>1</w:t>
-            </w:r>
-            <w:r>
-              <w:rPr>
-                <w:lang w:val="en-US"/>
-              </w:rPr>
-              <w:t xml:space="preserve"> và ánh xạ tương tự vào project ASP.NET</w:t>
-            </w:r>
-          </w:p>
-          <w:p>
-            <w:pPr>
               <w:pStyle w:val="ListParagraph"/>
               <w:numPr>
                 <w:ilvl w:val="0"/>
@@ -453,20 +480,20 @@
               <w:rPr>
                 <w:lang w:val="en-US"/>
               </w:rPr>
-              <w:t>Cách này không đúng theo yêu cầu vì cây chỉ có một cấp.</w:t>
-            </w:r>
-          </w:p>
-          <w:p>
-            <w:pPr>
-              <w:rPr>
-                <w:lang w:val="en-US"/>
-              </w:rPr>
-            </w:pPr>
-            <w:r>
-              <w:rPr>
-                <w:lang w:val="en-US"/>
-              </w:rPr>
-              <w:t xml:space="preserve">Cách 4: chỉ dùng SQL gần giống như phần </w:t>
+              <w:t>Bảo mật tốt hơn.</w:t>
+            </w:r>
+          </w:p>
+          <w:p>
+            <w:pPr>
+              <w:rPr>
+                <w:lang w:val="en-US"/>
+              </w:rPr>
+            </w:pPr>
+            <w:r>
+              <w:rPr>
+                <w:lang w:val="en-US"/>
+              </w:rPr>
+              <w:t xml:space="preserve">Cách 3: chỉ dùng SQL giống như phần </w:t>
             </w:r>
             <w:r>
               <w:rPr>
@@ -474,6 +501,12 @@
                 <w:lang w:val="en-US"/>
               </w:rPr>
               <w:t>1</w:t>
+            </w:r>
+            <w:r>
+              <w:rPr>
+                <w:lang w:val="en-US"/>
+              </w:rPr>
+              <w:t xml:space="preserve"> và ánh xạ tương tự vào project ASP.NET</w:t>
             </w:r>
           </w:p>
           <w:p>
@@ -491,7 +524,81 @@
               <w:rPr>
                 <w:lang w:val="en-US"/>
               </w:rPr>
+              <w:t>Cách này không đúng theo yêu cầu vì cây chỉ có một cấp.</w:t>
+            </w:r>
+          </w:p>
+          <w:p>
+            <w:pPr>
+              <w:rPr>
+                <w:lang w:val="en-US"/>
+              </w:rPr>
+            </w:pPr>
+            <w:r>
+              <w:rPr>
+                <w:lang w:val="en-US"/>
+              </w:rPr>
+              <w:t xml:space="preserve">Cách 4: chỉ dùng SQL gần giống như phần </w:t>
+            </w:r>
+            <w:r>
+              <w:rPr>
+                <w:color w:val="92D050"/>
+                <w:lang w:val="en-US"/>
+              </w:rPr>
+              <w:t>1</w:t>
+            </w:r>
+          </w:p>
+          <w:p>
+            <w:pPr>
+              <w:pStyle w:val="ListParagraph"/>
+              <w:numPr>
+                <w:ilvl w:val="0"/>
+                <w:numId w:val="1"/>
+              </w:numPr>
+              <w:rPr>
+                <w:lang w:val="en-US"/>
+              </w:rPr>
+            </w:pPr>
+            <w:r>
+              <w:rPr>
+                <w:lang w:val="en-US"/>
+              </w:rPr>
               <w:t>Trong phần DTO (tạm gọi vì thực tế dùng LINQ thì ko có DTO), có DiaDiemCha, DiaDiemCon. 2 lớp này kế thừa từ DiaDiem. DiaDiemCha chứa DiaDiem nghĩa là có thể chứa nó và cả DiaDiemCon.</w:t>
+            </w:r>
+          </w:p>
+          <w:p>
+            <w:pPr>
+              <w:pStyle w:val="ListParagraph"/>
+              <w:numPr>
+                <w:ilvl w:val="0"/>
+                <w:numId w:val="1"/>
+              </w:numPr>
+              <w:rPr>
+                <w:lang w:val="en-US"/>
+              </w:rPr>
+            </w:pPr>
+            <w:r>
+              <w:rPr>
+                <w:lang w:val="en-US"/>
+              </w:rPr>
+              <w:t>CSDL bên sql cần sửa lại chút cho phù hợp.</w:t>
+            </w:r>
+          </w:p>
+          <w:p>
+            <w:pPr>
+              <w:pStyle w:val="ListParagraph"/>
+              <w:numPr>
+                <w:ilvl w:val="0"/>
+                <w:numId w:val="1"/>
+              </w:numPr>
+              <w:rPr>
+                <w:lang w:val="en-US"/>
+              </w:rPr>
+            </w:pPr>
+            <w:r>
+              <w:rPr>
+                <w:lang w:val="en-US"/>
+              </w:rPr>
+              <w:t>Chưa rõ cách kế thừa bên LINQ.</w:t>
             </w:r>
           </w:p>
         </w:tc>
@@ -520,6 +627,11 @@
             <w:tcW w:w="10362" w:type="dxa"/>
           </w:tcPr>
           <w:p>
+            <w:pPr>
+              <w:rPr>
+                <w:lang w:val="en-US"/>
+              </w:rPr>
+            </w:pPr>
             <w:r>
               <w:t xml:space="preserve">Cho phép tương tác trực tiếp trên bản đồ để </w:t>
             </w:r>
@@ -532,7 +644,28 @@
               <w:t>thêm, xóa, sửa, cập nhật địa điểm</w:t>
             </w:r>
             <w:r>
-              <w:t xml:space="preserve"> --&gt; có trong demo.</w:t>
+              <w:rPr>
+                <w:lang w:val="en-US"/>
+              </w:rPr>
+              <w:t>.</w:t>
+            </w:r>
+          </w:p>
+          <w:p>
+            <w:pPr>
+              <w:pStyle w:val="ListParagraph"/>
+              <w:numPr>
+                <w:ilvl w:val="0"/>
+                <w:numId w:val="1"/>
+              </w:numPr>
+              <w:rPr>
+                <w:lang w:val="en-US"/>
+              </w:rPr>
+            </w:pPr>
+            <w:r>
+              <w:rPr>
+                <w:lang w:val="en-US"/>
+              </w:rPr>
+              <w:t>Cần các phương thức thêm – xóa – cập nhật địa điểm, danh mục.</w:t>
             </w:r>
           </w:p>
         </w:tc>
@@ -561,8 +694,49 @@
             <w:tcW w:w="10362" w:type="dxa"/>
           </w:tcPr>
           <w:p>
-            <w:r>
-              <w:t>Hiển thị các địa điểm trên bản đồ. --&gt; có trong demo.</w:t>
+            <w:pPr>
+              <w:rPr>
+                <w:lang w:val="en-US"/>
+              </w:rPr>
+            </w:pPr>
+            <w:r>
+              <w:t>Hiển thị các địa điểm trên bản đồ.</w:t>
+            </w:r>
+          </w:p>
+          <w:p>
+            <w:pPr>
+              <w:pStyle w:val="ListParagraph"/>
+              <w:numPr>
+                <w:ilvl w:val="0"/>
+                <w:numId w:val="1"/>
+              </w:numPr>
+              <w:rPr>
+                <w:lang w:val="en-US"/>
+              </w:rPr>
+            </w:pPr>
+            <w:r>
+              <w:rPr>
+                <w:lang w:val="en-US"/>
+              </w:rPr>
+              <w:t>Lấy danh sách các địa điểm của tài khoản hiện hành.</w:t>
+            </w:r>
+          </w:p>
+          <w:p>
+            <w:pPr>
+              <w:pStyle w:val="ListParagraph"/>
+              <w:numPr>
+                <w:ilvl w:val="0"/>
+                <w:numId w:val="1"/>
+              </w:numPr>
+              <w:rPr>
+                <w:lang w:val="en-US"/>
+              </w:rPr>
+            </w:pPr>
+            <w:r>
+              <w:rPr>
+                <w:lang w:val="en-US"/>
+              </w:rPr>
+              <w:t>Dùng marker để hiển thị lên.</w:t>
             </w:r>
           </w:p>
         </w:tc>
@@ -591,9 +765,54 @@
             <w:tcW w:w="10362" w:type="dxa"/>
           </w:tcPr>
           <w:p>
-            <w:r>
-              <w:t>Tìm địa điểm thuộc nhóm địa điểm gần nhất so với vị trí trên bản đồ. ---&gt; dùng thuật toán nào, chưa biết?</w:t>
-            </w:r>
+            <w:pPr>
+              <w:rPr>
+                <w:lang w:val="en-US"/>
+              </w:rPr>
+            </w:pPr>
+            <w:r>
+              <w:t>Tìm địa điểm thuộc nhóm địa điểm gần nhất so với vị trí trên bản đồ.</w:t>
+            </w:r>
+          </w:p>
+          <w:p>
+            <w:pPr>
+              <w:pStyle w:val="ListParagraph"/>
+              <w:numPr>
+                <w:ilvl w:val="0"/>
+                <w:numId w:val="1"/>
+              </w:numPr>
+              <w:rPr>
+                <w:lang w:val="en-US"/>
+              </w:rPr>
+            </w:pPr>
+            <w:r>
+              <w:rPr>
+                <w:lang w:val="en-US"/>
+              </w:rPr>
+              <w:t>Có thể hiểu là khi nhấp vào bản đồ lấy được vị trí sau đó so với các địa điểm đã lưu lại, lấy ra địa điểm gần nhất.</w:t>
+            </w:r>
+          </w:p>
+          <w:p>
+            <w:pPr>
+              <w:rPr>
+                <w:lang w:val="en-US"/>
+              </w:rPr>
+            </w:pPr>
+            <w:r>
+              <w:rPr>
+                <w:lang w:val="en-US"/>
+              </w:rPr>
+              <w:t xml:space="preserve">Tham khảo: </w:t>
+            </w:r>
+            <w:hyperlink r:id="rId5" w:history="1">
+              <w:r>
+                <w:rPr>
+                  <w:rStyle w:val="Hyperlink"/>
+                  <w:lang w:val="en-US"/>
+                </w:rPr>
+                <w:t>http://stackoverflow.com/questions/4057665/google-maps-api-v3-find-nearest-markers</w:t>
+              </w:r>
+            </w:hyperlink>
           </w:p>
         </w:tc>
       </w:tr>
@@ -621,8 +840,79 @@
             <w:tcW w:w="10362" w:type="dxa"/>
           </w:tcPr>
           <w:p>
-            <w:r>
-              <w:t>Tìm kiếm và chia sẻ các địa điểm giữa các tài khoản. --&gt; chưa hiểu cách làm.</w:t>
+            <w:pPr>
+              <w:rPr>
+                <w:lang w:val="en-US"/>
+              </w:rPr>
+            </w:pPr>
+            <w:r>
+              <w:t>Tìm kiếm và chia sẻ các địa điểm giữa các tài khoả</w:t>
+            </w:r>
+            <w:r>
+              <w:t>n.</w:t>
+            </w:r>
+          </w:p>
+          <w:p>
+            <w:pPr>
+              <w:pStyle w:val="ListParagraph"/>
+              <w:numPr>
+                <w:ilvl w:val="0"/>
+                <w:numId w:val="1"/>
+              </w:numPr>
+              <w:rPr>
+                <w:lang w:val="en-US"/>
+              </w:rPr>
+            </w:pPr>
+            <w:r>
+              <w:rPr>
+                <w:lang w:val="en-US"/>
+              </w:rPr>
+              <w:t>C</w:t>
+            </w:r>
+            <w:r>
+              <w:t xml:space="preserve">hưa hiểu </w:t>
+            </w:r>
+            <w:r>
+              <w:rPr>
+                <w:lang w:val="en-US"/>
+              </w:rPr>
+              <w:t>yêu cầu</w:t>
+            </w:r>
+          </w:p>
+          <w:p>
+            <w:pPr>
+              <w:pStyle w:val="ListParagraph"/>
+              <w:numPr>
+                <w:ilvl w:val="0"/>
+                <w:numId w:val="1"/>
+              </w:numPr>
+              <w:rPr>
+                <w:lang w:val="en-US"/>
+              </w:rPr>
+            </w:pPr>
+            <w:r>
+              <w:rPr>
+                <w:lang w:val="en-US"/>
+              </w:rPr>
+              <w:t>Đã có người hỏi trên moodle.</w:t>
+            </w:r>
+          </w:p>
+          <w:p>
+            <w:pPr>
+              <w:pStyle w:val="ListParagraph"/>
+              <w:numPr>
+                <w:ilvl w:val="0"/>
+                <w:numId w:val="1"/>
+              </w:numPr>
+              <w:rPr>
+                <w:lang w:val="en-US"/>
+              </w:rPr>
+            </w:pPr>
+            <w:r>
+              <w:rPr>
+                <w:lang w:val="en-US"/>
+              </w:rPr>
+              <w:t>Có thể gửi mail hỏi cụ thể thầy.</w:t>
             </w:r>
           </w:p>
         </w:tc>
@@ -666,6 +956,19 @@
               <w:t>,…</w:t>
             </w:r>
           </w:p>
+          <w:p>
+            <w:pPr>
+              <w:rPr>
+                <w:lang w:val="en-US"/>
+              </w:rPr>
+            </w:pPr>
+            <w:r>
+              <w:rPr>
+                <w:lang w:val="en-US"/>
+              </w:rPr>
+              <w:t>Có thể yêu cầu đăng nhập mới dùng được (index là trang đăng nhập), không để guest vào trang web.</w:t>
+            </w:r>
+          </w:p>
         </w:tc>
       </w:tr>
     </w:tbl>
@@ -697,7 +1000,7 @@
         <w:br/>
         <w:t xml:space="preserve">- 1 người tạo một project </w:t>
       </w:r>
-      <w:hyperlink r:id="rId5" w:tgtFrame="_blank" w:history="1">
+      <w:hyperlink r:id="rId6" w:tgtFrame="_blank" w:history="1">
         <w:r>
           <w:rPr>
             <w:rStyle w:val="Hyperlink"/>
@@ -844,6 +1147,7 @@
           <w:color w:val="E36C0A" w:themeColor="accent6" w:themeShade="BF"/>
           <w:lang w:val="en-US"/>
         </w:rPr>
+        <w:lastRenderedPageBreak/>
         <w:t>* SQL Express 2008: https://www.microsoft.com/betaexperience/pd/SQLEXPDB32/enus/</w:t>
       </w:r>
       <w:r>
@@ -873,7 +1177,19 @@
         <w:rPr>
           <w:lang w:val="en-US"/>
         </w:rPr>
-        <w:t>Thuận thiết kế xong CSDL (sql) vào tối thứ 2.</w:t>
+        <w:t>Thuận thiết kế xong CSDL (sql) vào tối thứ 2</w:t>
+      </w:r>
+      <w:r>
+        <w:rPr>
+          <w:lang w:val="en-US"/>
+        </w:rPr>
+        <w:t>, khai báo các phương thức sẽ cài đặt (chưa cần cài đặt)</w:t>
+      </w:r>
+      <w:r>
+        <w:rPr>
+          <w:lang w:val="en-US"/>
+        </w:rPr>
+        <w:t>.</w:t>
       </w:r>
     </w:p>
     <w:p>
@@ -887,7 +1203,13 @@
         <w:rPr>
           <w:lang w:val="en-US"/>
         </w:rPr>
-        <w:t xml:space="preserve">Thuận thiết kế xong </w:t>
+        <w:t xml:space="preserve">Thuận </w:t>
+      </w:r>
+      <w:r>
+        <w:rPr>
+          <w:lang w:val="en-US"/>
+        </w:rPr>
+        <w:t xml:space="preserve">cài đặt hoàn tất </w:t>
       </w:r>
       <w:r>
         <w:rPr>
@@ -927,7 +1249,19 @@
         <w:rPr>
           <w:lang w:val="en-US"/>
         </w:rPr>
-        <w:t>Toàn áp dụng các phương thức hoàn thành tối thứ 6.</w:t>
+        <w:t xml:space="preserve">Toàn áp dụng các phương thức </w:t>
+      </w:r>
+      <w:r>
+        <w:rPr>
+          <w:lang w:val="en-US"/>
+        </w:rPr>
+        <w:t xml:space="preserve">và </w:t>
+      </w:r>
+      <w:r>
+        <w:rPr>
+          <w:lang w:val="en-US"/>
+        </w:rPr>
+        <w:t>hoàn thành tối thứ 6.</w:t>
       </w:r>
     </w:p>
     <w:p>
@@ -968,6 +1302,45 @@
           <w:lang w:val="en-US"/>
         </w:rPr>
         <w:t>.</w:t>
+      </w:r>
+    </w:p>
+    <w:p>
+      <w:pPr>
+        <w:spacing w:after="0" w:line="240" w:lineRule="auto"/>
+        <w:rPr>
+          <w:lang w:val="en-US"/>
+        </w:rPr>
+      </w:pPr>
+      <w:r>
+        <w:t>-----------------------------------------------------------------</w:t>
+      </w:r>
+    </w:p>
+    <w:p>
+      <w:pPr>
+        <w:spacing w:after="0" w:line="240" w:lineRule="auto"/>
+        <w:rPr>
+          <w:lang w:val="en-US"/>
+        </w:rPr>
+      </w:pPr>
+      <w:r>
+        <w:rPr>
+          <w:lang w:val="en-US"/>
+        </w:rPr>
+        <w:t>Thành viên nào gặp khó khăn gì phải báo cáo ngay lập tức, tránh tình trạng gần đến deadline mới báo cáo không hoàn thành được, để ảnh hưởng đến các thành viên khác.</w:t>
+      </w:r>
+    </w:p>
+    <w:p>
+      <w:pPr>
+        <w:spacing w:after="0" w:line="240" w:lineRule="auto"/>
+        <w:rPr>
+          <w:lang w:val="en-US"/>
+        </w:rPr>
+      </w:pPr>
+      <w:r>
+        <w:rPr>
+          <w:lang w:val="en-US"/>
+        </w:rPr>
+        <w:t>Do môn này không yêu cầu đánh giá công việc nên mỗi người nên có trách nhiệm làm việc vì tập thể.</w:t>
       </w:r>
     </w:p>
     <w:sectPr>
@@ -984,6 +1357,118 @@
 <file path=word/numbering.xml><?xml version="1.0" encoding="utf-8"?>
 <w:numbering xmlns:ve="http://schemas.openxmlformats.org/markup-compatibility/2006" xmlns:o="urn:schemas-microsoft-com:office:office" xmlns:r="http://schemas.openxmlformats.org/officeDocument/2006/relationships" xmlns:m="http://schemas.openxmlformats.org/officeDocument/2006/math" xmlns:v="urn:schemas-microsoft-com:vml" xmlns:wp="http://schemas.openxmlformats.org/drawingml/2006/wordprocessingDrawing" xmlns:w10="urn:schemas-microsoft-com:office:word" xmlns:w="http://schemas.openxmlformats.org/wordprocessingml/2006/main" xmlns:wne="http://schemas.microsoft.com/office/word/2006/wordml">
   <w:abstractNum w:abstractNumId="0">
+    <w:nsid w:val="53C60EB9"/>
+    <w:multiLevelType w:val="hybridMultilevel"/>
+    <w:tmpl w:val="A32A1CB4"/>
+    <w:lvl w:ilvl="0" w:tplc="F6EA2FA2">
+      <w:numFmt w:val="bullet"/>
+      <w:lvlText w:val=""/>
+      <w:lvlJc w:val="left"/>
+      <w:pPr>
+        <w:ind w:left="720" w:hanging="360"/>
+      </w:pPr>
+      <w:rPr>
+        <w:rFonts w:ascii="Wingdings" w:eastAsiaTheme="minorHAnsi" w:hAnsi="Wingdings" w:cstheme="minorBidi" w:hint="default"/>
+      </w:rPr>
+    </w:lvl>
+    <w:lvl w:ilvl="1" w:tplc="042A0003" w:tentative="1">
+      <w:start w:val="1"/>
+      <w:numFmt w:val="bullet"/>
+      <w:lvlText w:val="o"/>
+      <w:lvlJc w:val="left"/>
+      <w:pPr>
+        <w:ind w:left="1440" w:hanging="360"/>
+      </w:pPr>
+      <w:rPr>
+        <w:rFonts w:ascii="Courier New" w:hAnsi="Courier New" w:cs="Courier New" w:hint="default"/>
+      </w:rPr>
+    </w:lvl>
+    <w:lvl w:ilvl="2" w:tplc="042A0005" w:tentative="1">
+      <w:start w:val="1"/>
+      <w:numFmt w:val="bullet"/>
+      <w:lvlText w:val=""/>
+      <w:lvlJc w:val="left"/>
+      <w:pPr>
+        <w:ind w:left="2160" w:hanging="360"/>
+      </w:pPr>
+      <w:rPr>
+        <w:rFonts w:ascii="Wingdings" w:hAnsi="Wingdings" w:hint="default"/>
+      </w:rPr>
+    </w:lvl>
+    <w:lvl w:ilvl="3" w:tplc="042A0001" w:tentative="1">
+      <w:start w:val="1"/>
+      <w:numFmt w:val="bullet"/>
+      <w:lvlText w:val=""/>
+      <w:lvlJc w:val="left"/>
+      <w:pPr>
+        <w:ind w:left="2880" w:hanging="360"/>
+      </w:pPr>
+      <w:rPr>
+        <w:rFonts w:ascii="Symbol" w:hAnsi="Symbol" w:hint="default"/>
+      </w:rPr>
+    </w:lvl>
+    <w:lvl w:ilvl="4" w:tplc="042A0003" w:tentative="1">
+      <w:start w:val="1"/>
+      <w:numFmt w:val="bullet"/>
+      <w:lvlText w:val="o"/>
+      <w:lvlJc w:val="left"/>
+      <w:pPr>
+        <w:ind w:left="3600" w:hanging="360"/>
+      </w:pPr>
+      <w:rPr>
+        <w:rFonts w:ascii="Courier New" w:hAnsi="Courier New" w:cs="Courier New" w:hint="default"/>
+      </w:rPr>
+    </w:lvl>
+    <w:lvl w:ilvl="5" w:tplc="042A0005" w:tentative="1">
+      <w:start w:val="1"/>
+      <w:numFmt w:val="bullet"/>
+      <w:lvlText w:val=""/>
+      <w:lvlJc w:val="left"/>
+      <w:pPr>
+        <w:ind w:left="4320" w:hanging="360"/>
+      </w:pPr>
+      <w:rPr>
+        <w:rFonts w:ascii="Wingdings" w:hAnsi="Wingdings" w:hint="default"/>
+      </w:rPr>
+    </w:lvl>
+    <w:lvl w:ilvl="6" w:tplc="042A0001" w:tentative="1">
+      <w:start w:val="1"/>
+      <w:numFmt w:val="bullet"/>
+      <w:lvlText w:val=""/>
+      <w:lvlJc w:val="left"/>
+      <w:pPr>
+        <w:ind w:left="5040" w:hanging="360"/>
+      </w:pPr>
+      <w:rPr>
+        <w:rFonts w:ascii="Symbol" w:hAnsi="Symbol" w:hint="default"/>
+      </w:rPr>
+    </w:lvl>
+    <w:lvl w:ilvl="7" w:tplc="042A0003" w:tentative="1">
+      <w:start w:val="1"/>
+      <w:numFmt w:val="bullet"/>
+      <w:lvlText w:val="o"/>
+      <w:lvlJc w:val="left"/>
+      <w:pPr>
+        <w:ind w:left="5760" w:hanging="360"/>
+      </w:pPr>
+      <w:rPr>
+        <w:rFonts w:ascii="Courier New" w:hAnsi="Courier New" w:cs="Courier New" w:hint="default"/>
+      </w:rPr>
+    </w:lvl>
+    <w:lvl w:ilvl="8" w:tplc="042A0005" w:tentative="1">
+      <w:start w:val="1"/>
+      <w:numFmt w:val="bullet"/>
+      <w:lvlText w:val=""/>
+      <w:lvlJc w:val="left"/>
+      <w:pPr>
+        <w:ind w:left="6480" w:hanging="360"/>
+      </w:pPr>
+      <w:rPr>
+        <w:rFonts w:ascii="Wingdings" w:hAnsi="Wingdings" w:hint="default"/>
+      </w:rPr>
+    </w:lvl>
+  </w:abstractNum>
+  <w:abstractNum w:abstractNumId="1">
     <w:nsid w:val="78330A00"/>
     <w:multiLevelType w:val="hybridMultilevel"/>
     <w:tmpl w:val="4B0A5508"/>
@@ -1095,7 +1580,7 @@
       </w:rPr>
     </w:lvl>
   </w:abstractNum>
-  <w:abstractNum w:abstractNumId="1">
+  <w:abstractNum w:abstractNumId="2">
     <w:nsid w:val="7CB91183"/>
     <w:multiLevelType w:val="hybridMultilevel"/>
     <w:tmpl w:val="0C3839FC"/>
@@ -1208,10 +1693,13 @@
     </w:lvl>
   </w:abstractNum>
   <w:num w:numId="1">
-    <w:abstractNumId w:val="0"/>
+    <w:abstractNumId w:val="1"/>
   </w:num>
   <w:num w:numId="2">
-    <w:abstractNumId w:val="1"/>
+    <w:abstractNumId w:val="2"/>
+  </w:num>
+  <w:num w:numId="3">
+    <w:abstractNumId w:val="0"/>
   </w:num>
 </w:numbering>
 </file>
@@ -1409,7 +1897,6 @@
     <w:name w:val="Hyperlink"/>
     <w:basedOn w:val="DefaultParagraphFont"/>
     <w:uiPriority w:val="99"/>
-    <w:semiHidden/>
     <w:unhideWhenUsed/>
     <w:rsid w:val="0010759D"/>
     <w:rPr>

</xml_diff>